<commit_message>
changed an article title
</commit_message>
<xml_diff>
--- a/Tendentsii_na_rynke_truda.docx
+++ b/Tendentsii_na_rynke_truda.docx
@@ -407,21 +407,7 @@
         <w:rPr>
           <w:szCs w:val="28"/>
         </w:rPr>
-        <w:t xml:space="preserve"> По данным обследования населения по проблемам занятости, в I квартале 2012г. численность экономически активного населения в возрасте 15-72 лет (занятые + безработные) составила 74,8 </w:t>
-      </w:r>
-      <w:proofErr w:type="gramStart"/>
-      <w:r>
-        <w:rPr>
-          <w:szCs w:val="28"/>
-        </w:rPr>
-        <w:t>млн.человек</w:t>
-      </w:r>
-      <w:proofErr w:type="gramEnd"/>
-      <w:r>
-        <w:rPr>
-          <w:szCs w:val="28"/>
-        </w:rPr>
-        <w:t>. Уровень экономической активности населения в возрасте 15-72 лет (отношение численности экономически активного населения к общей численности населения данной возрастной группы) составил 67,4%.</w:t>
+        <w:t> По данным обследования населения по проблемам занятости, в I квартале 2012г. численность экономически активного населения в возрасте 15-72 лет (занятые + безработные) составила 74,8 млн.человек. Уровень экономической активности населения в возрасте 15-72 лет (отношение численности экономически активного населения к общей численности населения данной возрастной группы) составил 67,4%.</w:t>
       </w:r>
     </w:p>
     <w:p>
@@ -435,35 +421,7 @@
         <w:rPr>
           <w:szCs w:val="28"/>
         </w:rPr>
-        <w:t xml:space="preserve">В численности экономически активного населения 69,9 </w:t>
-      </w:r>
-      <w:proofErr w:type="gramStart"/>
-      <w:r>
-        <w:rPr>
-          <w:szCs w:val="28"/>
-        </w:rPr>
-        <w:t>млн.человек</w:t>
-      </w:r>
-      <w:proofErr w:type="gramEnd"/>
-      <w:r>
-        <w:rPr>
-          <w:szCs w:val="28"/>
-        </w:rPr>
-        <w:t xml:space="preserve"> классифицировались как занятые экономической деятельностью и 4,9 млн.человек - как безработные с применением критериев МОТ (то есть не имели работы или доходного занятия, искали работу и были готовы приступить к ней в обследуемую неделю). По сравнению с I кварталом 2011г. численность занятого населения увеличилась на 0,5 млн. человек, или на 0,7%, численность безработных сократилась на 0,7 </w:t>
-      </w:r>
-      <w:proofErr w:type="gramStart"/>
-      <w:r>
-        <w:rPr>
-          <w:szCs w:val="28"/>
-        </w:rPr>
-        <w:t>млн.человек</w:t>
-      </w:r>
-      <w:proofErr w:type="gramEnd"/>
-      <w:r>
-        <w:rPr>
-          <w:szCs w:val="28"/>
-        </w:rPr>
-        <w:t>, или на 13,3%.</w:t>
+        <w:t>В численности экономически активного населения 69,9 млн.человек классифицировались как занятые экономической деятельностью и 4,9 млн.человек - как безработные с применением критериев МОТ (то есть не имели работы или доходного занятия, искали работу и были готовы приступить к ней в обследуемую неделю). По сравнению с I кварталом 2011г. численность занятого населения увеличилась на 0,5 млн. человек, или на 0,7%, численность безработных сократилась на 0,7 млн.человек, или на 13,3%.</w:t>
       </w:r>
     </w:p>
     <w:p>
@@ -567,6 +525,12 @@
         <w:t>Безработица среди мужчин и женщин</w:t>
       </w:r>
       <w:r>
+        <w:t xml:space="preserve"> </w:t>
+      </w:r>
+      <w:r>
+        <w:t>в 21 веке</w:t>
+      </w:r>
+      <w:r>
         <w:rPr>
           <w:rFonts w:cstheme="minorHAnsi"/>
           <w:b w:val="0"/>
@@ -1035,21 +999,7 @@
         <w:rPr>
           <w:szCs w:val="28"/>
         </w:rPr>
-        <w:t xml:space="preserve">Экономическая активность населения в возрасте 15-72 </w:t>
-      </w:r>
-      <w:proofErr w:type="gramStart"/>
-      <w:r>
-        <w:rPr>
-          <w:szCs w:val="28"/>
-        </w:rPr>
-        <w:t>лет ,</w:t>
-      </w:r>
-      <w:proofErr w:type="gramEnd"/>
-      <w:r>
-        <w:rPr>
-          <w:szCs w:val="28"/>
-        </w:rPr>
-        <w:t> имеющего профессиональное образование, по профессиям и специальностям по диплому</w:t>
+        <w:t>Экономическая активность населения в возрасте 15-72 лет , имеющего профессиональное образование, по профессиям и специальностям по диплому</w:t>
       </w:r>
       <w:r>
         <w:rPr>
@@ -1106,13 +1056,8 @@
               <w:cnfStyle w:val="100000000000" w:firstRow="1" w:lastRow="0" w:firstColumn="0" w:lastColumn="0" w:oddVBand="0" w:evenVBand="0" w:oddHBand="0" w:evenHBand="0" w:firstRowFirstColumn="0" w:firstRowLastColumn="0" w:lastRowFirstColumn="0" w:lastRowLastColumn="0"/>
             </w:pPr>
             <w:r>
-              <w:t xml:space="preserve">Экономически активное население, </w:t>
-            </w:r>
-            <w:proofErr w:type="gramStart"/>
-            <w:r>
-              <w:t>тыс.человек</w:t>
-            </w:r>
-            <w:proofErr w:type="gramEnd"/>
+              <w:t>Экономически активное население, тыс.человек</w:t>
+            </w:r>
           </w:p>
         </w:tc>
         <w:tc>

</xml_diff>

<commit_message>
deleted new article name
</commit_message>
<xml_diff>
--- a/Tendentsii_na_rynke_truda.docx
+++ b/Tendentsii_na_rynke_truda.docx
@@ -523,12 +523,6 @@
       <w:r>
         <w:lastRenderedPageBreak/>
         <w:t>Безработица среди мужчин и женщин</w:t>
-      </w:r>
-      <w:r>
-        <w:t xml:space="preserve"> </w:t>
-      </w:r>
-      <w:r>
-        <w:t>в 21 веке</w:t>
       </w:r>
       <w:r>
         <w:rPr>

</xml_diff>